<commit_message>
ajoute le verso de la Ketouva avec des informations supplémentaires dans le PDF et les modèles Word
</commit_message>
<xml_diff>
--- a/public/assets/modele/modele1grand.docx
+++ b/public/assets/modele/modele1grand.docx
@@ -199,6 +199,76 @@
           <w:lang w:val="fr-FR"/>
         </w:rPr>
         <w:t>${fin}</w:t>
+      </w:r>
+    </w:p>
+    <w:p>
+      <w:pPr>
+        <w:bidi w:val="0"/>
+        <w:spacing w:after="0" w:line="240" w:lineRule="auto"/>
+        <w:rPr>
+          <w:rFonts w:ascii="Shlomo Stam" w:hAnsi="Shlomo Stam" w:cs="Shlomo Stam"/>
+          <w:spacing w:val="4"/>
+          <w:sz w:val="38"/>
+          <w:szCs w:val="38"/>
+          <w:lang w:val="fr-FR"/>
+        </w:rPr>
+      </w:pPr>
+      <w:r>
+        <w:rPr>
+          <w:rFonts w:ascii="Shlomo Stam" w:hAnsi="Shlomo Stam" w:cs="Shlomo Stam"/>
+          <w:spacing w:val="4"/>
+          <w:sz w:val="38"/>
+          <w:szCs w:val="38"/>
+          <w:lang w:val="fr-FR"/>
+        </w:rPr>
+        <w:br w:type="page"/>
+      </w:r>
+    </w:p>
+    <w:p>
+      <w:pPr>
+        <w:suppressAutoHyphens/>
+        <w:spacing w:after="0" w:line="460" w:lineRule="exact"/>
+        <w:jc w:val="right"/>
+        <w:rPr>
+          <w:rFonts w:cstheme="minorHAnsi"/>
+          <w:spacing w:val="4"/>
+          <w:sz w:val="30"/>
+          <w:szCs w:val="30"/>
+          <w:lang w:val="fr-FR"/>
+        </w:rPr>
+      </w:pPr>
+      <w:r>
+        <w:rPr>
+          <w:rFonts w:ascii="Shlomo Stam" w:hAnsi="Shlomo Stam" w:cs="Shlomo Stam"/>
+          <w:spacing w:val="4"/>
+          <w:sz w:val="30"/>
+          <w:szCs w:val="30"/>
+          <w:lang w:val="fr-FR"/>
+        </w:rPr>
+        <w:lastRenderedPageBreak/>
+        <w:t>${</w:t>
+      </w:r>
+      <w:proofErr w:type="spellStart"/>
+      <w:r>
+        <w:rPr>
+          <w:rFonts w:ascii="Shlomo Stam" w:hAnsi="Shlomo Stam" w:cs="Shlomo Stam"/>
+          <w:spacing w:val="4"/>
+          <w:sz w:val="30"/>
+          <w:szCs w:val="30"/>
+          <w:lang w:val="fr-FR"/>
+        </w:rPr>
+        <w:t>texteVerso</w:t>
+      </w:r>
+      <w:proofErr w:type="spellEnd"/>
+      <w:r>
+        <w:rPr>
+          <w:rFonts w:ascii="Shlomo Stam" w:hAnsi="Shlomo Stam" w:cs="Shlomo Stam"/>
+          <w:spacing w:val="4"/>
+          <w:sz w:val="30"/>
+          <w:szCs w:val="30"/>
+          <w:lang w:val="fr-FR"/>
+        </w:rPr>
+        <w:t>}</w:t>
       </w:r>
     </w:p>
     <w:sectPr>

</xml_diff>

<commit_message>
Ajout des champs nom_famille_hatan et nom_famille_kala ajout de la provenance dans le formulaire mise a jour du verso
</commit_message>
<xml_diff>
--- a/public/assets/modele/modele1grand.docx
+++ b/public/assets/modele/modele1grand.docx
@@ -228,33 +228,444 @@
       <w:pPr>
         <w:suppressAutoHyphens/>
         <w:spacing w:after="0" w:line="460" w:lineRule="exact"/>
-        <w:jc w:val="right"/>
-        <w:rPr>
-          <w:rFonts w:cstheme="minorHAnsi"/>
-          <w:spacing w:val="4"/>
-          <w:sz w:val="30"/>
-          <w:szCs w:val="30"/>
+        <w:jc w:val="center"/>
+        <w:rPr>
+          <w:rFonts w:ascii="Edwardian Script ITC" w:hAnsi="Edwardian Script ITC" w:cs="Shlomo Stam"/>
+          <w:spacing w:val="4"/>
+          <w:sz w:val="46"/>
+          <w:szCs w:val="46"/>
+          <w:lang w:val="fr-FR"/>
+        </w:rPr>
+      </w:pPr>
+    </w:p>
+    <w:p>
+      <w:pPr>
+        <w:suppressAutoHyphens/>
+        <w:spacing w:after="0" w:line="460" w:lineRule="exact"/>
+        <w:jc w:val="center"/>
+        <w:rPr>
+          <w:rFonts w:ascii="Edwardian Script ITC" w:hAnsi="Edwardian Script ITC" w:cs="Shlomo Stam"/>
+          <w:spacing w:val="4"/>
+          <w:sz w:val="46"/>
+          <w:szCs w:val="46"/>
+          <w:lang w:val="fr-FR"/>
+        </w:rPr>
+      </w:pPr>
+    </w:p>
+    <w:p>
+      <w:pPr>
+        <w:suppressAutoHyphens/>
+        <w:spacing w:after="0" w:line="460" w:lineRule="exact"/>
+        <w:jc w:val="center"/>
+        <w:rPr>
+          <w:rFonts w:ascii="Edwardian Script ITC" w:hAnsi="Edwardian Script ITC" w:cs="Shlomo Stam"/>
+          <w:spacing w:val="4"/>
+          <w:sz w:val="46"/>
+          <w:szCs w:val="46"/>
+          <w:lang w:val="fr-FR"/>
+        </w:rPr>
+      </w:pPr>
+    </w:p>
+    <w:p>
+      <w:pPr>
+        <w:suppressAutoHyphens/>
+        <w:spacing w:after="0" w:line="460" w:lineRule="exact"/>
+        <w:jc w:val="center"/>
+        <w:rPr>
+          <w:rFonts w:ascii="Edwardian Script ITC" w:hAnsi="Edwardian Script ITC" w:cs="Shlomo Stam"/>
+          <w:spacing w:val="4"/>
+          <w:sz w:val="46"/>
+          <w:szCs w:val="46"/>
+          <w:lang w:val="fr-FR"/>
+        </w:rPr>
+      </w:pPr>
+    </w:p>
+    <w:p>
+      <w:pPr>
+        <w:suppressAutoHyphens/>
+        <w:spacing w:after="0" w:line="460" w:lineRule="exact"/>
+        <w:jc w:val="center"/>
+        <w:rPr>
+          <w:rFonts w:ascii="Edwardian Script ITC" w:hAnsi="Edwardian Script ITC" w:cs="Shlomo Stam"/>
+          <w:spacing w:val="4"/>
+          <w:sz w:val="46"/>
+          <w:szCs w:val="46"/>
+          <w:lang w:val="fr-FR"/>
+        </w:rPr>
+      </w:pPr>
+    </w:p>
+    <w:p>
+      <w:pPr>
+        <w:suppressAutoHyphens/>
+        <w:spacing w:after="0" w:line="460" w:lineRule="exact"/>
+        <w:jc w:val="center"/>
+        <w:rPr>
+          <w:rFonts w:ascii="Edwardian Script ITC" w:hAnsi="Edwardian Script ITC" w:cs="Shlomo Stam"/>
+          <w:spacing w:val="4"/>
+          <w:sz w:val="46"/>
+          <w:szCs w:val="46"/>
+          <w:lang w:val="fr-FR"/>
+        </w:rPr>
+      </w:pPr>
+    </w:p>
+    <w:p>
+      <w:pPr>
+        <w:suppressAutoHyphens/>
+        <w:spacing w:after="0" w:line="460" w:lineRule="exact"/>
+        <w:jc w:val="center"/>
+        <w:rPr>
+          <w:rFonts w:ascii="Edwardian Script ITC" w:hAnsi="Edwardian Script ITC" w:cs="Shlomo Stam"/>
+          <w:spacing w:val="4"/>
+          <w:sz w:val="46"/>
+          <w:szCs w:val="46"/>
+          <w:lang w:val="fr-FR"/>
+        </w:rPr>
+      </w:pPr>
+    </w:p>
+    <w:p>
+      <w:pPr>
+        <w:suppressAutoHyphens/>
+        <w:spacing w:after="0" w:line="460" w:lineRule="exact"/>
+        <w:jc w:val="center"/>
+        <w:rPr>
+          <w:rFonts w:ascii="Edwardian Script ITC" w:hAnsi="Edwardian Script ITC" w:cs="Shlomo Stam"/>
+          <w:spacing w:val="4"/>
+          <w:sz w:val="46"/>
+          <w:szCs w:val="46"/>
+          <w:lang w:val="fr-FR"/>
+        </w:rPr>
+      </w:pPr>
+    </w:p>
+    <w:p>
+      <w:pPr>
+        <w:suppressAutoHyphens/>
+        <w:spacing w:after="0" w:line="460" w:lineRule="exact"/>
+        <w:jc w:val="center"/>
+        <w:rPr>
+          <w:rFonts w:ascii="Edwardian Script ITC" w:hAnsi="Edwardian Script ITC" w:cs="Shlomo Stam"/>
+          <w:spacing w:val="4"/>
+          <w:sz w:val="46"/>
+          <w:szCs w:val="46"/>
+          <w:lang w:val="fr-FR"/>
+        </w:rPr>
+      </w:pPr>
+    </w:p>
+    <w:p>
+      <w:pPr>
+        <w:suppressAutoHyphens/>
+        <w:spacing w:after="0" w:line="460" w:lineRule="exact"/>
+        <w:jc w:val="center"/>
+        <w:rPr>
+          <w:rFonts w:ascii="Edwardian Script ITC" w:hAnsi="Edwardian Script ITC" w:cs="Shlomo Stam"/>
+          <w:spacing w:val="4"/>
+          <w:sz w:val="46"/>
+          <w:szCs w:val="46"/>
+          <w:lang w:val="fr-FR"/>
+        </w:rPr>
+      </w:pPr>
+    </w:p>
+    <w:p>
+      <w:pPr>
+        <w:suppressAutoHyphens/>
+        <w:spacing w:after="0" w:line="460" w:lineRule="exact"/>
+        <w:jc w:val="center"/>
+        <w:rPr>
+          <w:rFonts w:ascii="Edwardian Script ITC" w:hAnsi="Edwardian Script ITC" w:cs="Shlomo Stam"/>
+          <w:spacing w:val="4"/>
+          <w:sz w:val="46"/>
+          <w:szCs w:val="46"/>
+          <w:lang w:val="fr-FR"/>
+        </w:rPr>
+      </w:pPr>
+    </w:p>
+    <w:p>
+      <w:pPr>
+        <w:suppressAutoHyphens/>
+        <w:spacing w:after="0" w:line="460" w:lineRule="exact"/>
+        <w:jc w:val="center"/>
+        <w:rPr>
+          <w:rFonts w:ascii="Edwardian Script ITC" w:hAnsi="Edwardian Script ITC" w:cs="Shlomo Stam"/>
+          <w:spacing w:val="4"/>
+          <w:sz w:val="46"/>
+          <w:szCs w:val="46"/>
+          <w:lang w:val="fr-FR"/>
+        </w:rPr>
+      </w:pPr>
+    </w:p>
+    <w:p>
+      <w:pPr>
+        <w:suppressAutoHyphens/>
+        <w:spacing w:after="0" w:line="460" w:lineRule="exact"/>
+        <w:jc w:val="center"/>
+        <w:rPr>
+          <w:rFonts w:ascii="Edwardian Script ITC" w:hAnsi="Edwardian Script ITC" w:cs="Shlomo Stam"/>
+          <w:spacing w:val="4"/>
+          <w:sz w:val="46"/>
+          <w:szCs w:val="46"/>
+          <w:lang w:val="fr-FR"/>
+        </w:rPr>
+      </w:pPr>
+    </w:p>
+    <w:p>
+      <w:pPr>
+        <w:suppressAutoHyphens/>
+        <w:spacing w:after="0" w:line="460" w:lineRule="exact"/>
+        <w:jc w:val="center"/>
+        <w:rPr>
+          <w:rFonts w:ascii="Edwardian Script ITC" w:hAnsi="Edwardian Script ITC" w:cs="Shlomo Stam"/>
+          <w:spacing w:val="4"/>
+          <w:sz w:val="46"/>
+          <w:szCs w:val="46"/>
+          <w:lang w:val="fr-FR"/>
+        </w:rPr>
+      </w:pPr>
+    </w:p>
+    <w:p>
+      <w:pPr>
+        <w:suppressAutoHyphens/>
+        <w:spacing w:after="0" w:line="460" w:lineRule="exact"/>
+        <w:jc w:val="center"/>
+        <w:rPr>
+          <w:rFonts w:ascii="Edwardian Script ITC" w:hAnsi="Edwardian Script ITC" w:cs="Shlomo Stam"/>
+          <w:spacing w:val="4"/>
+          <w:sz w:val="46"/>
+          <w:szCs w:val="46"/>
+          <w:lang w:val="fr-FR"/>
+        </w:rPr>
+      </w:pPr>
+    </w:p>
+    <w:p>
+      <w:pPr>
+        <w:suppressAutoHyphens/>
+        <w:spacing w:after="0" w:line="460" w:lineRule="exact"/>
+        <w:jc w:val="center"/>
+        <w:rPr>
+          <w:rFonts w:ascii="Edwardian Script ITC" w:hAnsi="Edwardian Script ITC" w:cs="Shlomo Stam"/>
+          <w:spacing w:val="4"/>
+          <w:sz w:val="46"/>
+          <w:szCs w:val="46"/>
+          <w:lang w:val="fr-FR"/>
+        </w:rPr>
+      </w:pPr>
+    </w:p>
+    <w:p>
+      <w:pPr>
+        <w:suppressAutoHyphens/>
+        <w:spacing w:after="0" w:line="460" w:lineRule="exact"/>
+        <w:jc w:val="center"/>
+        <w:rPr>
+          <w:rFonts w:ascii="Edwardian Script ITC" w:hAnsi="Edwardian Script ITC" w:cs="Shlomo Stam"/>
+          <w:spacing w:val="4"/>
+          <w:sz w:val="46"/>
+          <w:szCs w:val="46"/>
+          <w:lang w:val="fr-FR"/>
+        </w:rPr>
+      </w:pPr>
+    </w:p>
+    <w:p>
+      <w:pPr>
+        <w:suppressAutoHyphens/>
+        <w:spacing w:after="0" w:line="460" w:lineRule="exact"/>
+        <w:jc w:val="center"/>
+        <w:rPr>
+          <w:rFonts w:ascii="Edwardian Script ITC" w:hAnsi="Edwardian Script ITC" w:cs="Shlomo Stam"/>
+          <w:spacing w:val="4"/>
+          <w:sz w:val="46"/>
+          <w:szCs w:val="46"/>
+          <w:lang w:val="fr-FR"/>
+        </w:rPr>
+      </w:pPr>
+    </w:p>
+    <w:p>
+      <w:pPr>
+        <w:suppressAutoHyphens/>
+        <w:spacing w:after="0" w:line="460" w:lineRule="exact"/>
+        <w:jc w:val="center"/>
+        <w:rPr>
+          <w:rFonts w:ascii="Edwardian Script ITC" w:hAnsi="Edwardian Script ITC" w:cs="Shlomo Stam"/>
+          <w:spacing w:val="4"/>
+          <w:sz w:val="46"/>
+          <w:szCs w:val="46"/>
+          <w:lang w:val="fr-FR"/>
+        </w:rPr>
+      </w:pPr>
+    </w:p>
+    <w:p>
+      <w:pPr>
+        <w:suppressAutoHyphens/>
+        <w:spacing w:after="0" w:line="460" w:lineRule="exact"/>
+        <w:jc w:val="center"/>
+        <w:rPr>
+          <w:rFonts w:ascii="Edwardian Script ITC" w:hAnsi="Edwardian Script ITC" w:cs="Shlomo Stam"/>
+          <w:spacing w:val="4"/>
+          <w:sz w:val="46"/>
+          <w:szCs w:val="46"/>
+          <w:lang w:val="fr-FR"/>
+        </w:rPr>
+      </w:pPr>
+    </w:p>
+    <w:p>
+      <w:pPr>
+        <w:suppressAutoHyphens/>
+        <w:spacing w:after="0" w:line="460" w:lineRule="exact"/>
+        <w:jc w:val="center"/>
+        <w:rPr>
+          <w:rFonts w:ascii="Edwardian Script ITC" w:hAnsi="Edwardian Script ITC" w:cs="Shlomo Stam"/>
+          <w:spacing w:val="4"/>
+          <w:sz w:val="46"/>
+          <w:szCs w:val="46"/>
+          <w:lang w:val="fr-FR"/>
+        </w:rPr>
+      </w:pPr>
+    </w:p>
+    <w:p>
+      <w:pPr>
+        <w:suppressAutoHyphens/>
+        <w:spacing w:after="0" w:line="460" w:lineRule="exact"/>
+        <w:jc w:val="center"/>
+        <w:rPr>
+          <w:rFonts w:ascii="Edwardian Script ITC" w:hAnsi="Edwardian Script ITC" w:cs="Shlomo Stam"/>
+          <w:spacing w:val="4"/>
+          <w:sz w:val="46"/>
+          <w:szCs w:val="46"/>
+          <w:lang w:val="fr-FR"/>
+        </w:rPr>
+      </w:pPr>
+    </w:p>
+    <w:p>
+      <w:pPr>
+        <w:suppressAutoHyphens/>
+        <w:spacing w:after="0" w:line="460" w:lineRule="exact"/>
+        <w:jc w:val="center"/>
+        <w:rPr>
+          <w:rFonts w:ascii="Edwardian Script ITC" w:hAnsi="Edwardian Script ITC" w:cs="Shlomo Stam"/>
+          <w:spacing w:val="4"/>
+          <w:sz w:val="46"/>
+          <w:szCs w:val="46"/>
+          <w:lang w:val="fr-FR"/>
+        </w:rPr>
+      </w:pPr>
+    </w:p>
+    <w:p>
+      <w:pPr>
+        <w:suppressAutoHyphens/>
+        <w:spacing w:after="0" w:line="460" w:lineRule="exact"/>
+        <w:jc w:val="center"/>
+        <w:rPr>
+          <w:rFonts w:ascii="Edwardian Script ITC" w:hAnsi="Edwardian Script ITC" w:cs="Shlomo Stam"/>
+          <w:spacing w:val="4"/>
+          <w:sz w:val="46"/>
+          <w:szCs w:val="46"/>
+          <w:lang w:val="fr-FR"/>
+        </w:rPr>
+      </w:pPr>
+    </w:p>
+    <w:p>
+      <w:pPr>
+        <w:suppressAutoHyphens/>
+        <w:spacing w:after="0" w:line="460" w:lineRule="exact"/>
+        <w:jc w:val="center"/>
+        <w:rPr>
+          <w:rFonts w:ascii="Edwardian Script ITC" w:hAnsi="Edwardian Script ITC" w:cs="Shlomo Stam"/>
+          <w:spacing w:val="4"/>
+          <w:sz w:val="46"/>
+          <w:szCs w:val="46"/>
+          <w:lang w:val="fr-FR"/>
+        </w:rPr>
+      </w:pPr>
+    </w:p>
+    <w:p>
+      <w:pPr>
+        <w:suppressAutoHyphens/>
+        <w:spacing w:after="0" w:line="460" w:lineRule="exact"/>
+        <w:jc w:val="center"/>
+        <w:rPr>
+          <w:rFonts w:ascii="Edwardian Script ITC" w:hAnsi="Edwardian Script ITC" w:cs="Shlomo Stam"/>
+          <w:spacing w:val="4"/>
+          <w:sz w:val="46"/>
+          <w:szCs w:val="46"/>
+          <w:lang w:val="fr-FR"/>
+        </w:rPr>
+      </w:pPr>
+    </w:p>
+    <w:p>
+      <w:pPr>
+        <w:suppressAutoHyphens/>
+        <w:spacing w:after="0" w:line="460" w:lineRule="exact"/>
+        <w:jc w:val="center"/>
+        <w:rPr>
+          <w:rFonts w:ascii="Edwardian Script ITC" w:hAnsi="Edwardian Script ITC" w:cs="Shlomo Stam"/>
+          <w:spacing w:val="4"/>
+          <w:sz w:val="46"/>
+          <w:szCs w:val="46"/>
+          <w:lang w:val="fr-FR"/>
+        </w:rPr>
+      </w:pPr>
+    </w:p>
+    <w:p>
+      <w:pPr>
+        <w:suppressAutoHyphens/>
+        <w:spacing w:after="0" w:line="460" w:lineRule="exact"/>
+        <w:jc w:val="center"/>
+        <w:rPr>
+          <w:rFonts w:ascii="Edwardian Script ITC" w:hAnsi="Edwardian Script ITC" w:cs="Shlomo Stam"/>
+          <w:spacing w:val="4"/>
+          <w:sz w:val="46"/>
+          <w:szCs w:val="46"/>
+          <w:lang w:val="fr-FR"/>
+        </w:rPr>
+      </w:pPr>
+    </w:p>
+    <w:p>
+      <w:pPr>
+        <w:suppressAutoHyphens/>
+        <w:spacing w:after="0" w:line="460" w:lineRule="exact"/>
+        <w:jc w:val="center"/>
+        <w:rPr>
+          <w:rFonts w:ascii="Edwardian Script ITC" w:hAnsi="Edwardian Script ITC" w:cs="Shlomo Stam"/>
+          <w:spacing w:val="4"/>
+          <w:sz w:val="46"/>
+          <w:szCs w:val="46"/>
+          <w:lang w:val="fr-FR"/>
+        </w:rPr>
+      </w:pPr>
+    </w:p>
+    <w:p>
+      <w:pPr>
+        <w:suppressAutoHyphens/>
+        <w:spacing w:after="0" w:line="460" w:lineRule="exact"/>
+        <w:jc w:val="center"/>
+        <w:rPr>
+          <w:rFonts w:ascii="Edwardian Script ITC" w:hAnsi="Edwardian Script ITC" w:cstheme="minorHAnsi"/>
+          <w:i/>
+          <w:iCs/>
+          <w:spacing w:val="4"/>
+          <w:sz w:val="46"/>
+          <w:szCs w:val="46"/>
           <w:lang w:val="fr-FR"/>
         </w:rPr>
       </w:pPr>
       <w:r>
         <w:rPr>
-          <w:rFonts w:ascii="Shlomo Stam" w:hAnsi="Shlomo Stam" w:cs="Shlomo Stam"/>
-          <w:spacing w:val="4"/>
-          <w:sz w:val="30"/>
-          <w:szCs w:val="30"/>
-          <w:lang w:val="fr-FR"/>
-        </w:rPr>
-        <w:lastRenderedPageBreak/>
+          <w:rFonts w:ascii="Edwardian Script ITC" w:hAnsi="Edwardian Script ITC" w:cs="Shlomo Stam"/>
+          <w:i/>
+          <w:iCs/>
+          <w:spacing w:val="4"/>
+          <w:sz w:val="46"/>
+          <w:szCs w:val="46"/>
+          <w:lang w:val="fr-FR"/>
+        </w:rPr>
         <w:t>${</w:t>
       </w:r>
       <w:proofErr w:type="spellStart"/>
       <w:r>
         <w:rPr>
-          <w:rFonts w:ascii="Shlomo Stam" w:hAnsi="Shlomo Stam" w:cs="Shlomo Stam"/>
-          <w:spacing w:val="4"/>
-          <w:sz w:val="30"/>
-          <w:szCs w:val="30"/>
+          <w:rFonts w:ascii="Edwardian Script ITC" w:hAnsi="Edwardian Script ITC" w:cs="Shlomo Stam"/>
+          <w:i/>
+          <w:iCs/>
+          <w:spacing w:val="4"/>
+          <w:sz w:val="46"/>
+          <w:szCs w:val="46"/>
           <w:lang w:val="fr-FR"/>
         </w:rPr>
         <w:t>texteVerso</w:t>
@@ -262,10 +673,12 @@
       <w:proofErr w:type="spellEnd"/>
       <w:r>
         <w:rPr>
-          <w:rFonts w:ascii="Shlomo Stam" w:hAnsi="Shlomo Stam" w:cs="Shlomo Stam"/>
-          <w:spacing w:val="4"/>
-          <w:sz w:val="30"/>
-          <w:szCs w:val="30"/>
+          <w:rFonts w:ascii="Edwardian Script ITC" w:hAnsi="Edwardian Script ITC" w:cs="Shlomo Stam"/>
+          <w:i/>
+          <w:iCs/>
+          <w:spacing w:val="4"/>
+          <w:sz w:val="46"/>
+          <w:szCs w:val="46"/>
           <w:lang w:val="fr-FR"/>
         </w:rPr>
         <w:t>}</w:t>

</xml_diff>

<commit_message>
Mise à jour des modèles de documents Word (enlever 'Hatimat Ha'hatan).
</commit_message>
<xml_diff>
--- a/public/assets/modele/modele1grand.docx
+++ b/public/assets/modele/modele1grand.docx
@@ -26,15 +26,15 @@
           <w:lang w:val="he-IL"/>
         </w:rPr>
         <w:drawing>
-          <wp:anchor distT="0" distB="0" distL="114300" distR="114300" simplePos="0" relativeHeight="251658240" behindDoc="1" locked="0" layoutInCell="1" allowOverlap="1" wp14:anchorId="52D42206" wp14:editId="5AF365FE">
+          <wp:anchor distT="0" distB="0" distL="114300" distR="114300" simplePos="0" relativeHeight="251658240" behindDoc="1" locked="0" layoutInCell="1" allowOverlap="1" wp14:anchorId="52D42206" wp14:editId="3564A047">
             <wp:simplePos x="0" y="0"/>
             <wp:positionH relativeFrom="page">
-              <wp:posOffset>0</wp:posOffset>
+              <wp:posOffset>1150</wp:posOffset>
             </wp:positionH>
             <wp:positionV relativeFrom="page">
               <wp:posOffset>0</wp:posOffset>
             </wp:positionV>
-            <wp:extent cx="10692130" cy="15119985"/>
+            <wp:extent cx="10689829" cy="15119985"/>
             <wp:effectExtent l="0" t="0" r="0" b="5715"/>
             <wp:wrapNone/>
             <wp:docPr id="177656227" name="Image 1"/>
@@ -45,7 +45,7 @@
               <a:graphicData uri="http://schemas.openxmlformats.org/drawingml/2006/picture">
                 <pic:pic xmlns:pic="http://schemas.openxmlformats.org/drawingml/2006/picture">
                   <pic:nvPicPr>
-                    <pic:cNvPr id="0" name="Picture 2"/>
+                    <pic:cNvPr id="177656227" name="Image 1"/>
                     <pic:cNvPicPr>
                       <a:picLocks noChangeAspect="1" noChangeArrowheads="1"/>
                     </pic:cNvPicPr>
@@ -58,7 +58,6 @@
                         </a:ext>
                       </a:extLst>
                     </a:blip>
-                    <a:srcRect/>
                     <a:stretch>
                       <a:fillRect/>
                     </a:stretch>
@@ -66,7 +65,7 @@
                   <pic:spPr bwMode="auto">
                     <a:xfrm>
                       <a:off x="0" y="0"/>
-                      <a:ext cx="10692130" cy="15119985"/>
+                      <a:ext cx="10689829" cy="15119985"/>
                     </a:xfrm>
                     <a:prstGeom prst="rect">
                       <a:avLst/>

</xml_diff>

<commit_message>
Mise à jour des modèles en bonne qualité
</commit_message>
<xml_diff>
--- a/public/assets/modele/modele1grand.docx
+++ b/public/assets/modele/modele1grand.docx
@@ -1,6 +1,6 @@
 
 <file path=word/document.xml><?xml version="1.0" encoding="utf-8"?>
-<w:document xmlns:wpc="http://schemas.microsoft.com/office/word/2010/wordprocessingCanvas" xmlns:cx="http://schemas.microsoft.com/office/drawing/2014/chartex" xmlns:cx1="http://schemas.microsoft.com/office/drawing/2015/9/8/chartex" xmlns:cx2="http://schemas.microsoft.com/office/drawing/2015/10/21/chartex" xmlns:cx3="http://schemas.microsoft.com/office/drawing/2016/5/9/chartex" xmlns:cx4="http://schemas.microsoft.com/office/drawing/2016/5/10/chartex" xmlns:cx5="http://schemas.microsoft.com/office/drawing/2016/5/11/chartex" xmlns:cx6="http://schemas.microsoft.com/office/drawing/2016/5/12/chartex" xmlns:cx7="http://schemas.microsoft.com/office/drawing/2016/5/13/chartex" xmlns:cx8="http://schemas.microsoft.com/office/drawing/2016/5/14/chartex" xmlns:mc="http://schemas.openxmlformats.org/markup-compatibility/2006" xmlns:aink="http://schemas.microsoft.com/office/drawing/2016/ink" xmlns:am3d="http://schemas.microsoft.com/office/drawing/2017/model3d" xmlns:o="urn:schemas-microsoft-com:office:office" xmlns:oel="http://schemas.microsoft.com/office/2019/extlst" xmlns:r="http://schemas.openxmlformats.org/officeDocument/2006/relationships" xmlns:m="http://schemas.openxmlformats.org/officeDocument/2006/math" xmlns:v="urn:schemas-microsoft-com:vml" xmlns:wp14="http://schemas.microsoft.com/office/word/2010/wordprocessingDrawing" xmlns:wp="http://schemas.openxmlformats.org/drawingml/2006/wordprocessingDrawing" xmlns:w10="urn:schemas-microsoft-com:office:word" xmlns:w="http://schemas.openxmlformats.org/wordprocessingml/2006/main" xmlns:w14="http://schemas.microsoft.com/office/word/2010/wordml" xmlns:w15="http://schemas.microsoft.com/office/word/2012/wordml" xmlns:w16cex="http://schemas.microsoft.com/office/word/2018/wordml/cex" xmlns:w16cid="http://schemas.microsoft.com/office/word/2016/wordml/cid" xmlns:w16="http://schemas.microsoft.com/office/word/2018/wordml" xmlns:w16du="http://schemas.microsoft.com/office/word/2023/wordml/word16du" xmlns:w16sdtdh="http://schemas.microsoft.com/office/word/2020/wordml/sdtdatahash" xmlns:w16se="http://schemas.microsoft.com/office/word/2015/wordml/symex" xmlns:wpg="http://schemas.microsoft.com/office/word/2010/wordprocessingGroup" xmlns:wpi="http://schemas.microsoft.com/office/word/2010/wordprocessingInk" xmlns:wne="http://schemas.microsoft.com/office/word/2006/wordml" xmlns:wps="http://schemas.microsoft.com/office/word/2010/wordprocessingShape" mc:Ignorable="w14 w15 w16se w16cid w16 w16cex w16sdtdh wp14">
+<w:document xmlns:wpc="http://schemas.microsoft.com/office/word/2010/wordprocessingCanvas" xmlns:cx="http://schemas.microsoft.com/office/drawing/2014/chartex" xmlns:cx1="http://schemas.microsoft.com/office/drawing/2015/9/8/chartex" xmlns:cx2="http://schemas.microsoft.com/office/drawing/2015/10/21/chartex" xmlns:cx3="http://schemas.microsoft.com/office/drawing/2016/5/9/chartex" xmlns:cx4="http://schemas.microsoft.com/office/drawing/2016/5/10/chartex" xmlns:cx5="http://schemas.microsoft.com/office/drawing/2016/5/11/chartex" xmlns:cx6="http://schemas.microsoft.com/office/drawing/2016/5/12/chartex" xmlns:cx7="http://schemas.microsoft.com/office/drawing/2016/5/13/chartex" xmlns:cx8="http://schemas.microsoft.com/office/drawing/2016/5/14/chartex" xmlns:mc="http://schemas.openxmlformats.org/markup-compatibility/2006" xmlns:aink="http://schemas.microsoft.com/office/drawing/2016/ink" xmlns:am3d="http://schemas.microsoft.com/office/drawing/2017/model3d" xmlns:o="urn:schemas-microsoft-com:office:office" xmlns:oel="http://schemas.microsoft.com/office/2019/extlst" xmlns:r="http://schemas.openxmlformats.org/officeDocument/2006/relationships" xmlns:m="http://schemas.openxmlformats.org/officeDocument/2006/math" xmlns:v="urn:schemas-microsoft-com:vml" xmlns:wp14="http://schemas.microsoft.com/office/word/2010/wordprocessingDrawing" xmlns:wp="http://schemas.openxmlformats.org/drawingml/2006/wordprocessingDrawing" xmlns:w10="urn:schemas-microsoft-com:office:word" xmlns:w="http://schemas.openxmlformats.org/wordprocessingml/2006/main" xmlns:w14="http://schemas.microsoft.com/office/word/2010/wordml" xmlns:w15="http://schemas.microsoft.com/office/word/2012/wordml" xmlns:w16cex="http://schemas.microsoft.com/office/word/2018/wordml/cex" xmlns:w16cid="http://schemas.microsoft.com/office/word/2016/wordml/cid" xmlns:w16="http://schemas.microsoft.com/office/word/2018/wordml" xmlns:w16du="http://schemas.microsoft.com/office/word/2023/wordml/word16du" xmlns:w16sdtdh="http://schemas.microsoft.com/office/word/2020/wordml/sdtdatahash" xmlns:w16sdtfl="http://schemas.microsoft.com/office/word/2024/wordml/sdtformatlock" xmlns:w16se="http://schemas.microsoft.com/office/word/2015/wordml/symex" xmlns:wpg="http://schemas.microsoft.com/office/word/2010/wordprocessingGroup" xmlns:wpi="http://schemas.microsoft.com/office/word/2010/wordprocessingInk" xmlns:wne="http://schemas.microsoft.com/office/word/2006/wordml" xmlns:wps="http://schemas.microsoft.com/office/word/2010/wordprocessingShape" mc:Ignorable="w14 w15 w16se w16cid w16 w16cex w16sdtdh w16sdtfl w16du wp14">
   <w:body>
     <w:p>
       <w:pPr>
@@ -22,22 +22,21 @@
           <w:spacing w:val="4"/>
           <w:sz w:val="38"/>
           <w:szCs w:val="38"/>
-          <w:rtl/>
-          <w:lang w:val="he-IL"/>
+          <w:lang w:val="fr-FR"/>
         </w:rPr>
         <w:drawing>
-          <wp:anchor distT="0" distB="0" distL="114300" distR="114300" simplePos="0" relativeHeight="251658240" behindDoc="1" locked="0" layoutInCell="1" allowOverlap="1" wp14:anchorId="52D42206" wp14:editId="3564A047">
+          <wp:anchor distT="0" distB="0" distL="114300" distR="114300" simplePos="0" relativeHeight="251658240" behindDoc="1" locked="0" layoutInCell="1" allowOverlap="1" wp14:anchorId="2089F16A" wp14:editId="4454526B">
             <wp:simplePos x="0" y="0"/>
             <wp:positionH relativeFrom="page">
-              <wp:posOffset>1150</wp:posOffset>
+              <wp:align>left</wp:align>
             </wp:positionH>
-            <wp:positionV relativeFrom="page">
-              <wp:posOffset>0</wp:posOffset>
+            <wp:positionV relativeFrom="paragraph">
+              <wp:posOffset>-3726180</wp:posOffset>
             </wp:positionV>
-            <wp:extent cx="10689829" cy="15119985"/>
-            <wp:effectExtent l="0" t="0" r="0" b="5715"/>
+            <wp:extent cx="10670795" cy="15092246"/>
+            <wp:effectExtent l="0" t="0" r="0" b="0"/>
             <wp:wrapNone/>
-            <wp:docPr id="177656227" name="Image 1"/>
+            <wp:docPr id="1535669333" name="Image 5" descr="Une image contenant texte, Rectangle, cadre photo, cadre&#10;&#10;Le contenu généré par l’IA peut être incorrect."/>
             <wp:cNvGraphicFramePr>
               <a:graphicFrameLocks xmlns:a="http://schemas.openxmlformats.org/drawingml/2006/main" noChangeAspect="1"/>
             </wp:cNvGraphicFramePr>
@@ -45,13 +44,11 @@
               <a:graphicData uri="http://schemas.openxmlformats.org/drawingml/2006/picture">
                 <pic:pic xmlns:pic="http://schemas.openxmlformats.org/drawingml/2006/picture">
                   <pic:nvPicPr>
-                    <pic:cNvPr id="177656227" name="Image 1"/>
-                    <pic:cNvPicPr>
-                      <a:picLocks noChangeAspect="1" noChangeArrowheads="1"/>
-                    </pic:cNvPicPr>
+                    <pic:cNvPr id="1535669333" name="Image 5" descr="Une image contenant texte, Rectangle, cadre photo, cadre&#10;&#10;Le contenu généré par l’IA peut être incorrect."/>
+                    <pic:cNvPicPr/>
                   </pic:nvPicPr>
                   <pic:blipFill>
-                    <a:blip r:embed="rId4">
+                    <a:blip r:embed="rId6">
                       <a:extLst>
                         <a:ext uri="{28A0092B-C50C-407E-A947-70E740481C1C}">
                           <a14:useLocalDpi xmlns:a14="http://schemas.microsoft.com/office/drawing/2010/main" val="0"/>
@@ -62,18 +59,14 @@
                       <a:fillRect/>
                     </a:stretch>
                   </pic:blipFill>
-                  <pic:spPr bwMode="auto">
+                  <pic:spPr>
                     <a:xfrm>
                       <a:off x="0" y="0"/>
-                      <a:ext cx="10689829" cy="15119985"/>
+                      <a:ext cx="10670795" cy="15092246"/>
                     </a:xfrm>
                     <a:prstGeom prst="rect">
                       <a:avLst/>
                     </a:prstGeom>
-                    <a:noFill/>
-                    <a:ln>
-                      <a:noFill/>
-                    </a:ln>
                   </pic:spPr>
                 </pic:pic>
               </a:graphicData>
@@ -684,6 +677,12 @@
       </w:r>
     </w:p>
     <w:sectPr>
+      <w:headerReference w:type="even" r:id="rId7"/>
+      <w:headerReference w:type="default" r:id="rId8"/>
+      <w:footerReference w:type="even" r:id="rId9"/>
+      <w:footerReference w:type="default" r:id="rId10"/>
+      <w:headerReference w:type="first" r:id="rId11"/>
+      <w:footerReference w:type="first" r:id="rId12"/>
       <w:type w:val="continuous"/>
       <w:pgSz w:w="16838" w:h="23811"/>
       <w:pgMar w:top="5868" w:right="2574" w:bottom="2552" w:left="2574" w:header="0" w:footer="624" w:gutter="0"/>
@@ -695,8 +694,118 @@
 </w:document>
 </file>
 
+<file path=word/endnotes.xml><?xml version="1.0" encoding="utf-8"?>
+<w:endnotes xmlns:wpc="http://schemas.microsoft.com/office/word/2010/wordprocessingCanvas" xmlns:cx="http://schemas.microsoft.com/office/drawing/2014/chartex" xmlns:cx1="http://schemas.microsoft.com/office/drawing/2015/9/8/chartex" xmlns:cx2="http://schemas.microsoft.com/office/drawing/2015/10/21/chartex" xmlns:cx3="http://schemas.microsoft.com/office/drawing/2016/5/9/chartex" xmlns:cx4="http://schemas.microsoft.com/office/drawing/2016/5/10/chartex" xmlns:cx5="http://schemas.microsoft.com/office/drawing/2016/5/11/chartex" xmlns:cx6="http://schemas.microsoft.com/office/drawing/2016/5/12/chartex" xmlns:cx7="http://schemas.microsoft.com/office/drawing/2016/5/13/chartex" xmlns:cx8="http://schemas.microsoft.com/office/drawing/2016/5/14/chartex" xmlns:mc="http://schemas.openxmlformats.org/markup-compatibility/2006" xmlns:aink="http://schemas.microsoft.com/office/drawing/2016/ink" xmlns:am3d="http://schemas.microsoft.com/office/drawing/2017/model3d" xmlns:o="urn:schemas-microsoft-com:office:office" xmlns:oel="http://schemas.microsoft.com/office/2019/extlst" xmlns:r="http://schemas.openxmlformats.org/officeDocument/2006/relationships" xmlns:m="http://schemas.openxmlformats.org/officeDocument/2006/math" xmlns:v="urn:schemas-microsoft-com:vml" xmlns:wp14="http://schemas.microsoft.com/office/word/2010/wordprocessingDrawing" xmlns:wp="http://schemas.openxmlformats.org/drawingml/2006/wordprocessingDrawing" xmlns:w10="urn:schemas-microsoft-com:office:word" xmlns:w="http://schemas.openxmlformats.org/wordprocessingml/2006/main" xmlns:w14="http://schemas.microsoft.com/office/word/2010/wordml" xmlns:w15="http://schemas.microsoft.com/office/word/2012/wordml" xmlns:w16cex="http://schemas.microsoft.com/office/word/2018/wordml/cex" xmlns:w16cid="http://schemas.microsoft.com/office/word/2016/wordml/cid" xmlns:w16="http://schemas.microsoft.com/office/word/2018/wordml" xmlns:w16du="http://schemas.microsoft.com/office/word/2023/wordml/word16du" xmlns:w16sdtdh="http://schemas.microsoft.com/office/word/2020/wordml/sdtdatahash" xmlns:w16sdtfl="http://schemas.microsoft.com/office/word/2024/wordml/sdtformatlock" xmlns:w16se="http://schemas.microsoft.com/office/word/2015/wordml/symex" xmlns:wpg="http://schemas.microsoft.com/office/word/2010/wordprocessingGroup" xmlns:wpi="http://schemas.microsoft.com/office/word/2010/wordprocessingInk" xmlns:wne="http://schemas.microsoft.com/office/word/2006/wordml" xmlns:wps="http://schemas.microsoft.com/office/word/2010/wordprocessingShape" mc:Ignorable="w14 w15 w16se w16cid w16 w16cex w16sdtdh w16sdtfl w16du wp14">
+  <w:endnote w:type="separator" w:id="-1">
+    <w:p>
+      <w:pPr>
+        <w:spacing w:after="0" w:line="240" w:lineRule="auto"/>
+      </w:pPr>
+      <w:r>
+        <w:separator/>
+      </w:r>
+    </w:p>
+  </w:endnote>
+  <w:endnote w:type="continuationSeparator" w:id="0">
+    <w:p>
+      <w:pPr>
+        <w:spacing w:after="0" w:line="240" w:lineRule="auto"/>
+      </w:pPr>
+      <w:r>
+        <w:continuationSeparator/>
+      </w:r>
+    </w:p>
+  </w:endnote>
+</w:endnotes>
+</file>
+
+<file path=word/footer1.xml><?xml version="1.0" encoding="utf-8"?>
+<w:ftr xmlns:wpc="http://schemas.microsoft.com/office/word/2010/wordprocessingCanvas" xmlns:cx="http://schemas.microsoft.com/office/drawing/2014/chartex" xmlns:cx1="http://schemas.microsoft.com/office/drawing/2015/9/8/chartex" xmlns:cx2="http://schemas.microsoft.com/office/drawing/2015/10/21/chartex" xmlns:cx3="http://schemas.microsoft.com/office/drawing/2016/5/9/chartex" xmlns:cx4="http://schemas.microsoft.com/office/drawing/2016/5/10/chartex" xmlns:cx5="http://schemas.microsoft.com/office/drawing/2016/5/11/chartex" xmlns:cx6="http://schemas.microsoft.com/office/drawing/2016/5/12/chartex" xmlns:cx7="http://schemas.microsoft.com/office/drawing/2016/5/13/chartex" xmlns:cx8="http://schemas.microsoft.com/office/drawing/2016/5/14/chartex" xmlns:mc="http://schemas.openxmlformats.org/markup-compatibility/2006" xmlns:aink="http://schemas.microsoft.com/office/drawing/2016/ink" xmlns:am3d="http://schemas.microsoft.com/office/drawing/2017/model3d" xmlns:o="urn:schemas-microsoft-com:office:office" xmlns:oel="http://schemas.microsoft.com/office/2019/extlst" xmlns:r="http://schemas.openxmlformats.org/officeDocument/2006/relationships" xmlns:m="http://schemas.openxmlformats.org/officeDocument/2006/math" xmlns:v="urn:schemas-microsoft-com:vml" xmlns:wp14="http://schemas.microsoft.com/office/word/2010/wordprocessingDrawing" xmlns:wp="http://schemas.openxmlformats.org/drawingml/2006/wordprocessingDrawing" xmlns:w10="urn:schemas-microsoft-com:office:word" xmlns:w="http://schemas.openxmlformats.org/wordprocessingml/2006/main" xmlns:w14="http://schemas.microsoft.com/office/word/2010/wordml" xmlns:w15="http://schemas.microsoft.com/office/word/2012/wordml" xmlns:w16cex="http://schemas.microsoft.com/office/word/2018/wordml/cex" xmlns:w16cid="http://schemas.microsoft.com/office/word/2016/wordml/cid" xmlns:w16="http://schemas.microsoft.com/office/word/2018/wordml" xmlns:w16du="http://schemas.microsoft.com/office/word/2023/wordml/word16du" xmlns:w16sdtdh="http://schemas.microsoft.com/office/word/2020/wordml/sdtdatahash" xmlns:w16sdtfl="http://schemas.microsoft.com/office/word/2024/wordml/sdtformatlock" xmlns:w16se="http://schemas.microsoft.com/office/word/2015/wordml/symex" xmlns:wpg="http://schemas.microsoft.com/office/word/2010/wordprocessingGroup" xmlns:wpi="http://schemas.microsoft.com/office/word/2010/wordprocessingInk" xmlns:wne="http://schemas.microsoft.com/office/word/2006/wordml" xmlns:wps="http://schemas.microsoft.com/office/word/2010/wordprocessingShape" mc:Ignorable="w14 w15 w16se w16cid w16 w16cex w16sdtdh w16sdtfl w16du wp14">
+  <w:p>
+    <w:pPr>
+      <w:pStyle w:val="Pieddepage"/>
+    </w:pPr>
+  </w:p>
+</w:ftr>
+</file>
+
+<file path=word/footer2.xml><?xml version="1.0" encoding="utf-8"?>
+<w:ftr xmlns:wpc="http://schemas.microsoft.com/office/word/2010/wordprocessingCanvas" xmlns:cx="http://schemas.microsoft.com/office/drawing/2014/chartex" xmlns:cx1="http://schemas.microsoft.com/office/drawing/2015/9/8/chartex" xmlns:cx2="http://schemas.microsoft.com/office/drawing/2015/10/21/chartex" xmlns:cx3="http://schemas.microsoft.com/office/drawing/2016/5/9/chartex" xmlns:cx4="http://schemas.microsoft.com/office/drawing/2016/5/10/chartex" xmlns:cx5="http://schemas.microsoft.com/office/drawing/2016/5/11/chartex" xmlns:cx6="http://schemas.microsoft.com/office/drawing/2016/5/12/chartex" xmlns:cx7="http://schemas.microsoft.com/office/drawing/2016/5/13/chartex" xmlns:cx8="http://schemas.microsoft.com/office/drawing/2016/5/14/chartex" xmlns:mc="http://schemas.openxmlformats.org/markup-compatibility/2006" xmlns:aink="http://schemas.microsoft.com/office/drawing/2016/ink" xmlns:am3d="http://schemas.microsoft.com/office/drawing/2017/model3d" xmlns:o="urn:schemas-microsoft-com:office:office" xmlns:oel="http://schemas.microsoft.com/office/2019/extlst" xmlns:r="http://schemas.openxmlformats.org/officeDocument/2006/relationships" xmlns:m="http://schemas.openxmlformats.org/officeDocument/2006/math" xmlns:v="urn:schemas-microsoft-com:vml" xmlns:wp14="http://schemas.microsoft.com/office/word/2010/wordprocessingDrawing" xmlns:wp="http://schemas.openxmlformats.org/drawingml/2006/wordprocessingDrawing" xmlns:w10="urn:schemas-microsoft-com:office:word" xmlns:w="http://schemas.openxmlformats.org/wordprocessingml/2006/main" xmlns:w14="http://schemas.microsoft.com/office/word/2010/wordml" xmlns:w15="http://schemas.microsoft.com/office/word/2012/wordml" xmlns:w16cex="http://schemas.microsoft.com/office/word/2018/wordml/cex" xmlns:w16cid="http://schemas.microsoft.com/office/word/2016/wordml/cid" xmlns:w16="http://schemas.microsoft.com/office/word/2018/wordml" xmlns:w16du="http://schemas.microsoft.com/office/word/2023/wordml/word16du" xmlns:w16sdtdh="http://schemas.microsoft.com/office/word/2020/wordml/sdtdatahash" xmlns:w16sdtfl="http://schemas.microsoft.com/office/word/2024/wordml/sdtformatlock" xmlns:w16se="http://schemas.microsoft.com/office/word/2015/wordml/symex" xmlns:wpg="http://schemas.microsoft.com/office/word/2010/wordprocessingGroup" xmlns:wpi="http://schemas.microsoft.com/office/word/2010/wordprocessingInk" xmlns:wne="http://schemas.microsoft.com/office/word/2006/wordml" xmlns:wps="http://schemas.microsoft.com/office/word/2010/wordprocessingShape" mc:Ignorable="w14 w15 w16se w16cid w16 w16cex w16sdtdh w16sdtfl w16du wp14">
+  <w:p>
+    <w:pPr>
+      <w:pStyle w:val="Pieddepage"/>
+    </w:pPr>
+  </w:p>
+</w:ftr>
+</file>
+
+<file path=word/footer3.xml><?xml version="1.0" encoding="utf-8"?>
+<w:ftr xmlns:wpc="http://schemas.microsoft.com/office/word/2010/wordprocessingCanvas" xmlns:cx="http://schemas.microsoft.com/office/drawing/2014/chartex" xmlns:cx1="http://schemas.microsoft.com/office/drawing/2015/9/8/chartex" xmlns:cx2="http://schemas.microsoft.com/office/drawing/2015/10/21/chartex" xmlns:cx3="http://schemas.microsoft.com/office/drawing/2016/5/9/chartex" xmlns:cx4="http://schemas.microsoft.com/office/drawing/2016/5/10/chartex" xmlns:cx5="http://schemas.microsoft.com/office/drawing/2016/5/11/chartex" xmlns:cx6="http://schemas.microsoft.com/office/drawing/2016/5/12/chartex" xmlns:cx7="http://schemas.microsoft.com/office/drawing/2016/5/13/chartex" xmlns:cx8="http://schemas.microsoft.com/office/drawing/2016/5/14/chartex" xmlns:mc="http://schemas.openxmlformats.org/markup-compatibility/2006" xmlns:aink="http://schemas.microsoft.com/office/drawing/2016/ink" xmlns:am3d="http://schemas.microsoft.com/office/drawing/2017/model3d" xmlns:o="urn:schemas-microsoft-com:office:office" xmlns:oel="http://schemas.microsoft.com/office/2019/extlst" xmlns:r="http://schemas.openxmlformats.org/officeDocument/2006/relationships" xmlns:m="http://schemas.openxmlformats.org/officeDocument/2006/math" xmlns:v="urn:schemas-microsoft-com:vml" xmlns:wp14="http://schemas.microsoft.com/office/word/2010/wordprocessingDrawing" xmlns:wp="http://schemas.openxmlformats.org/drawingml/2006/wordprocessingDrawing" xmlns:w10="urn:schemas-microsoft-com:office:word" xmlns:w="http://schemas.openxmlformats.org/wordprocessingml/2006/main" xmlns:w14="http://schemas.microsoft.com/office/word/2010/wordml" xmlns:w15="http://schemas.microsoft.com/office/word/2012/wordml" xmlns:w16cex="http://schemas.microsoft.com/office/word/2018/wordml/cex" xmlns:w16cid="http://schemas.microsoft.com/office/word/2016/wordml/cid" xmlns:w16="http://schemas.microsoft.com/office/word/2018/wordml" xmlns:w16du="http://schemas.microsoft.com/office/word/2023/wordml/word16du" xmlns:w16sdtdh="http://schemas.microsoft.com/office/word/2020/wordml/sdtdatahash" xmlns:w16sdtfl="http://schemas.microsoft.com/office/word/2024/wordml/sdtformatlock" xmlns:w16se="http://schemas.microsoft.com/office/word/2015/wordml/symex" xmlns:wpg="http://schemas.microsoft.com/office/word/2010/wordprocessingGroup" xmlns:wpi="http://schemas.microsoft.com/office/word/2010/wordprocessingInk" xmlns:wne="http://schemas.microsoft.com/office/word/2006/wordml" xmlns:wps="http://schemas.microsoft.com/office/word/2010/wordprocessingShape" mc:Ignorable="w14 w15 w16se w16cid w16 w16cex w16sdtdh w16sdtfl w16du wp14">
+  <w:p>
+    <w:pPr>
+      <w:pStyle w:val="Pieddepage"/>
+    </w:pPr>
+  </w:p>
+</w:ftr>
+</file>
+
+<file path=word/footnotes.xml><?xml version="1.0" encoding="utf-8"?>
+<w:footnotes xmlns:wpc="http://schemas.microsoft.com/office/word/2010/wordprocessingCanvas" xmlns:cx="http://schemas.microsoft.com/office/drawing/2014/chartex" xmlns:cx1="http://schemas.microsoft.com/office/drawing/2015/9/8/chartex" xmlns:cx2="http://schemas.microsoft.com/office/drawing/2015/10/21/chartex" xmlns:cx3="http://schemas.microsoft.com/office/drawing/2016/5/9/chartex" xmlns:cx4="http://schemas.microsoft.com/office/drawing/2016/5/10/chartex" xmlns:cx5="http://schemas.microsoft.com/office/drawing/2016/5/11/chartex" xmlns:cx6="http://schemas.microsoft.com/office/drawing/2016/5/12/chartex" xmlns:cx7="http://schemas.microsoft.com/office/drawing/2016/5/13/chartex" xmlns:cx8="http://schemas.microsoft.com/office/drawing/2016/5/14/chartex" xmlns:mc="http://schemas.openxmlformats.org/markup-compatibility/2006" xmlns:aink="http://schemas.microsoft.com/office/drawing/2016/ink" xmlns:am3d="http://schemas.microsoft.com/office/drawing/2017/model3d" xmlns:o="urn:schemas-microsoft-com:office:office" xmlns:oel="http://schemas.microsoft.com/office/2019/extlst" xmlns:r="http://schemas.openxmlformats.org/officeDocument/2006/relationships" xmlns:m="http://schemas.openxmlformats.org/officeDocument/2006/math" xmlns:v="urn:schemas-microsoft-com:vml" xmlns:wp14="http://schemas.microsoft.com/office/word/2010/wordprocessingDrawing" xmlns:wp="http://schemas.openxmlformats.org/drawingml/2006/wordprocessingDrawing" xmlns:w10="urn:schemas-microsoft-com:office:word" xmlns:w="http://schemas.openxmlformats.org/wordprocessingml/2006/main" xmlns:w14="http://schemas.microsoft.com/office/word/2010/wordml" xmlns:w15="http://schemas.microsoft.com/office/word/2012/wordml" xmlns:w16cex="http://schemas.microsoft.com/office/word/2018/wordml/cex" xmlns:w16cid="http://schemas.microsoft.com/office/word/2016/wordml/cid" xmlns:w16="http://schemas.microsoft.com/office/word/2018/wordml" xmlns:w16du="http://schemas.microsoft.com/office/word/2023/wordml/word16du" xmlns:w16sdtdh="http://schemas.microsoft.com/office/word/2020/wordml/sdtdatahash" xmlns:w16sdtfl="http://schemas.microsoft.com/office/word/2024/wordml/sdtformatlock" xmlns:w16se="http://schemas.microsoft.com/office/word/2015/wordml/symex" xmlns:wpg="http://schemas.microsoft.com/office/word/2010/wordprocessingGroup" xmlns:wpi="http://schemas.microsoft.com/office/word/2010/wordprocessingInk" xmlns:wne="http://schemas.microsoft.com/office/word/2006/wordml" xmlns:wps="http://schemas.microsoft.com/office/word/2010/wordprocessingShape" mc:Ignorable="w14 w15 w16se w16cid w16 w16cex w16sdtdh w16sdtfl w16du wp14">
+  <w:footnote w:type="separator" w:id="-1">
+    <w:p>
+      <w:pPr>
+        <w:spacing w:after="0" w:line="240" w:lineRule="auto"/>
+      </w:pPr>
+      <w:r>
+        <w:separator/>
+      </w:r>
+    </w:p>
+  </w:footnote>
+  <w:footnote w:type="continuationSeparator" w:id="0">
+    <w:p>
+      <w:pPr>
+        <w:spacing w:after="0" w:line="240" w:lineRule="auto"/>
+      </w:pPr>
+      <w:r>
+        <w:continuationSeparator/>
+      </w:r>
+    </w:p>
+  </w:footnote>
+</w:footnotes>
+</file>
+
+<file path=word/header1.xml><?xml version="1.0" encoding="utf-8"?>
+<w:hdr xmlns:wpc="http://schemas.microsoft.com/office/word/2010/wordprocessingCanvas" xmlns:cx="http://schemas.microsoft.com/office/drawing/2014/chartex" xmlns:cx1="http://schemas.microsoft.com/office/drawing/2015/9/8/chartex" xmlns:cx2="http://schemas.microsoft.com/office/drawing/2015/10/21/chartex" xmlns:cx3="http://schemas.microsoft.com/office/drawing/2016/5/9/chartex" xmlns:cx4="http://schemas.microsoft.com/office/drawing/2016/5/10/chartex" xmlns:cx5="http://schemas.microsoft.com/office/drawing/2016/5/11/chartex" xmlns:cx6="http://schemas.microsoft.com/office/drawing/2016/5/12/chartex" xmlns:cx7="http://schemas.microsoft.com/office/drawing/2016/5/13/chartex" xmlns:cx8="http://schemas.microsoft.com/office/drawing/2016/5/14/chartex" xmlns:mc="http://schemas.openxmlformats.org/markup-compatibility/2006" xmlns:aink="http://schemas.microsoft.com/office/drawing/2016/ink" xmlns:am3d="http://schemas.microsoft.com/office/drawing/2017/model3d" xmlns:o="urn:schemas-microsoft-com:office:office" xmlns:oel="http://schemas.microsoft.com/office/2019/extlst" xmlns:r="http://schemas.openxmlformats.org/officeDocument/2006/relationships" xmlns:m="http://schemas.openxmlformats.org/officeDocument/2006/math" xmlns:v="urn:schemas-microsoft-com:vml" xmlns:wp14="http://schemas.microsoft.com/office/word/2010/wordprocessingDrawing" xmlns:wp="http://schemas.openxmlformats.org/drawingml/2006/wordprocessingDrawing" xmlns:w10="urn:schemas-microsoft-com:office:word" xmlns:w="http://schemas.openxmlformats.org/wordprocessingml/2006/main" xmlns:w14="http://schemas.microsoft.com/office/word/2010/wordml" xmlns:w15="http://schemas.microsoft.com/office/word/2012/wordml" xmlns:w16cex="http://schemas.microsoft.com/office/word/2018/wordml/cex" xmlns:w16cid="http://schemas.microsoft.com/office/word/2016/wordml/cid" xmlns:w16="http://schemas.microsoft.com/office/word/2018/wordml" xmlns:w16du="http://schemas.microsoft.com/office/word/2023/wordml/word16du" xmlns:w16sdtdh="http://schemas.microsoft.com/office/word/2020/wordml/sdtdatahash" xmlns:w16sdtfl="http://schemas.microsoft.com/office/word/2024/wordml/sdtformatlock" xmlns:w16se="http://schemas.microsoft.com/office/word/2015/wordml/symex" xmlns:wpg="http://schemas.microsoft.com/office/word/2010/wordprocessingGroup" xmlns:wpi="http://schemas.microsoft.com/office/word/2010/wordprocessingInk" xmlns:wne="http://schemas.microsoft.com/office/word/2006/wordml" xmlns:wps="http://schemas.microsoft.com/office/word/2010/wordprocessingShape" mc:Ignorable="w14 w15 w16se w16cid w16 w16cex w16sdtdh w16sdtfl w16du wp14">
+  <w:p>
+    <w:pPr>
+      <w:pStyle w:val="En-tte"/>
+    </w:pPr>
+  </w:p>
+</w:hdr>
+</file>
+
+<file path=word/header2.xml><?xml version="1.0" encoding="utf-8"?>
+<w:hdr xmlns:wpc="http://schemas.microsoft.com/office/word/2010/wordprocessingCanvas" xmlns:cx="http://schemas.microsoft.com/office/drawing/2014/chartex" xmlns:cx1="http://schemas.microsoft.com/office/drawing/2015/9/8/chartex" xmlns:cx2="http://schemas.microsoft.com/office/drawing/2015/10/21/chartex" xmlns:cx3="http://schemas.microsoft.com/office/drawing/2016/5/9/chartex" xmlns:cx4="http://schemas.microsoft.com/office/drawing/2016/5/10/chartex" xmlns:cx5="http://schemas.microsoft.com/office/drawing/2016/5/11/chartex" xmlns:cx6="http://schemas.microsoft.com/office/drawing/2016/5/12/chartex" xmlns:cx7="http://schemas.microsoft.com/office/drawing/2016/5/13/chartex" xmlns:cx8="http://schemas.microsoft.com/office/drawing/2016/5/14/chartex" xmlns:mc="http://schemas.openxmlformats.org/markup-compatibility/2006" xmlns:aink="http://schemas.microsoft.com/office/drawing/2016/ink" xmlns:am3d="http://schemas.microsoft.com/office/drawing/2017/model3d" xmlns:o="urn:schemas-microsoft-com:office:office" xmlns:oel="http://schemas.microsoft.com/office/2019/extlst" xmlns:r="http://schemas.openxmlformats.org/officeDocument/2006/relationships" xmlns:m="http://schemas.openxmlformats.org/officeDocument/2006/math" xmlns:v="urn:schemas-microsoft-com:vml" xmlns:wp14="http://schemas.microsoft.com/office/word/2010/wordprocessingDrawing" xmlns:wp="http://schemas.openxmlformats.org/drawingml/2006/wordprocessingDrawing" xmlns:w10="urn:schemas-microsoft-com:office:word" xmlns:w="http://schemas.openxmlformats.org/wordprocessingml/2006/main" xmlns:w14="http://schemas.microsoft.com/office/word/2010/wordml" xmlns:w15="http://schemas.microsoft.com/office/word/2012/wordml" xmlns:w16cex="http://schemas.microsoft.com/office/word/2018/wordml/cex" xmlns:w16cid="http://schemas.microsoft.com/office/word/2016/wordml/cid" xmlns:w16="http://schemas.microsoft.com/office/word/2018/wordml" xmlns:w16du="http://schemas.microsoft.com/office/word/2023/wordml/word16du" xmlns:w16sdtdh="http://schemas.microsoft.com/office/word/2020/wordml/sdtdatahash" xmlns:w16sdtfl="http://schemas.microsoft.com/office/word/2024/wordml/sdtformatlock" xmlns:w16se="http://schemas.microsoft.com/office/word/2015/wordml/symex" xmlns:wpg="http://schemas.microsoft.com/office/word/2010/wordprocessingGroup" xmlns:wpi="http://schemas.microsoft.com/office/word/2010/wordprocessingInk" xmlns:wne="http://schemas.microsoft.com/office/word/2006/wordml" xmlns:wps="http://schemas.microsoft.com/office/word/2010/wordprocessingShape" mc:Ignorable="w14 w15 w16se w16cid w16 w16cex w16sdtdh w16sdtfl w16du wp14">
+  <w:p>
+    <w:pPr>
+      <w:pStyle w:val="En-tte"/>
+    </w:pPr>
+  </w:p>
+</w:hdr>
+</file>
+
+<file path=word/header3.xml><?xml version="1.0" encoding="utf-8"?>
+<w:hdr xmlns:wpc="http://schemas.microsoft.com/office/word/2010/wordprocessingCanvas" xmlns:cx="http://schemas.microsoft.com/office/drawing/2014/chartex" xmlns:cx1="http://schemas.microsoft.com/office/drawing/2015/9/8/chartex" xmlns:cx2="http://schemas.microsoft.com/office/drawing/2015/10/21/chartex" xmlns:cx3="http://schemas.microsoft.com/office/drawing/2016/5/9/chartex" xmlns:cx4="http://schemas.microsoft.com/office/drawing/2016/5/10/chartex" xmlns:cx5="http://schemas.microsoft.com/office/drawing/2016/5/11/chartex" xmlns:cx6="http://schemas.microsoft.com/office/drawing/2016/5/12/chartex" xmlns:cx7="http://schemas.microsoft.com/office/drawing/2016/5/13/chartex" xmlns:cx8="http://schemas.microsoft.com/office/drawing/2016/5/14/chartex" xmlns:mc="http://schemas.openxmlformats.org/markup-compatibility/2006" xmlns:aink="http://schemas.microsoft.com/office/drawing/2016/ink" xmlns:am3d="http://schemas.microsoft.com/office/drawing/2017/model3d" xmlns:o="urn:schemas-microsoft-com:office:office" xmlns:oel="http://schemas.microsoft.com/office/2019/extlst" xmlns:r="http://schemas.openxmlformats.org/officeDocument/2006/relationships" xmlns:m="http://schemas.openxmlformats.org/officeDocument/2006/math" xmlns:v="urn:schemas-microsoft-com:vml" xmlns:wp14="http://schemas.microsoft.com/office/word/2010/wordprocessingDrawing" xmlns:wp="http://schemas.openxmlformats.org/drawingml/2006/wordprocessingDrawing" xmlns:w10="urn:schemas-microsoft-com:office:word" xmlns:w="http://schemas.openxmlformats.org/wordprocessingml/2006/main" xmlns:w14="http://schemas.microsoft.com/office/word/2010/wordml" xmlns:w15="http://schemas.microsoft.com/office/word/2012/wordml" xmlns:w16cex="http://schemas.microsoft.com/office/word/2018/wordml/cex" xmlns:w16cid="http://schemas.microsoft.com/office/word/2016/wordml/cid" xmlns:w16="http://schemas.microsoft.com/office/word/2018/wordml" xmlns:w16du="http://schemas.microsoft.com/office/word/2023/wordml/word16du" xmlns:w16sdtdh="http://schemas.microsoft.com/office/word/2020/wordml/sdtdatahash" xmlns:w16sdtfl="http://schemas.microsoft.com/office/word/2024/wordml/sdtformatlock" xmlns:w16se="http://schemas.microsoft.com/office/word/2015/wordml/symex" xmlns:wpg="http://schemas.microsoft.com/office/word/2010/wordprocessingGroup" xmlns:wpi="http://schemas.microsoft.com/office/word/2010/wordprocessingInk" xmlns:wne="http://schemas.microsoft.com/office/word/2006/wordml" xmlns:wps="http://schemas.microsoft.com/office/word/2010/wordprocessingShape" mc:Ignorable="w14 w15 w16se w16cid w16 w16cex w16sdtdh w16sdtfl w16du wp14">
+  <w:p>
+    <w:pPr>
+      <w:pStyle w:val="En-tte"/>
+    </w:pPr>
+  </w:p>
+</w:hdr>
+</file>
+
 <file path=word/styles.xml><?xml version="1.0" encoding="utf-8"?>
-<w:styles xmlns:mc="http://schemas.openxmlformats.org/markup-compatibility/2006" xmlns:r="http://schemas.openxmlformats.org/officeDocument/2006/relationships" xmlns:w="http://schemas.openxmlformats.org/wordprocessingml/2006/main" xmlns:w14="http://schemas.microsoft.com/office/word/2010/wordml" xmlns:w15="http://schemas.microsoft.com/office/word/2012/wordml" xmlns:w16cex="http://schemas.microsoft.com/office/word/2018/wordml/cex" xmlns:w16cid="http://schemas.microsoft.com/office/word/2016/wordml/cid" xmlns:w16="http://schemas.microsoft.com/office/word/2018/wordml" xmlns:w16sdtdh="http://schemas.microsoft.com/office/word/2020/wordml/sdtdatahash" xmlns:w16se="http://schemas.microsoft.com/office/word/2015/wordml/symex" mc:Ignorable="w14 w15 w16se w16cid w16 w16cex w16sdtdh">
+<w:styles xmlns:mc="http://schemas.openxmlformats.org/markup-compatibility/2006" xmlns:r="http://schemas.openxmlformats.org/officeDocument/2006/relationships" xmlns:w="http://schemas.openxmlformats.org/wordprocessingml/2006/main" xmlns:w14="http://schemas.microsoft.com/office/word/2010/wordml" xmlns:w15="http://schemas.microsoft.com/office/word/2012/wordml" xmlns:w16cex="http://schemas.microsoft.com/office/word/2018/wordml/cex" xmlns:w16cid="http://schemas.microsoft.com/office/word/2016/wordml/cid" xmlns:w16="http://schemas.microsoft.com/office/word/2018/wordml" xmlns:w16du="http://schemas.microsoft.com/office/word/2023/wordml/word16du" xmlns:w16sdtdh="http://schemas.microsoft.com/office/word/2020/wordml/sdtdatahash" xmlns:w16sdtfl="http://schemas.microsoft.com/office/word/2024/wordml/sdtformatlock" xmlns:w16se="http://schemas.microsoft.com/office/word/2015/wordml/symex" mc:Ignorable="w14 w15 w16se w16cid w16 w16cex w16sdtdh w16sdtfl w16du">
   <w:docDefaults>
     <w:rPrDefault>
       <w:rPr>
@@ -1170,7 +1279,6 @@
     <w:basedOn w:val="Normal"/>
     <w:link w:val="En-tteCar"/>
     <w:uiPriority w:val="99"/>
-    <w:semiHidden/>
     <w:unhideWhenUsed/>
     <w:pPr>
       <w:tabs>
@@ -1185,7 +1293,6 @@
     <w:basedOn w:val="Policepardfaut"/>
     <w:link w:val="En-tte"/>
     <w:uiPriority w:val="99"/>
-    <w:semiHidden/>
     <w:locked/>
     <w:rPr>
       <w:lang w:val="en-US" w:bidi="he-IL"/>
@@ -1196,7 +1303,6 @@
     <w:basedOn w:val="Normal"/>
     <w:link w:val="PieddepageCar"/>
     <w:uiPriority w:val="99"/>
-    <w:semiHidden/>
     <w:unhideWhenUsed/>
     <w:pPr>
       <w:tabs>
@@ -1211,7 +1317,6 @@
     <w:basedOn w:val="Policepardfaut"/>
     <w:link w:val="Pieddepage"/>
     <w:uiPriority w:val="99"/>
-    <w:semiHidden/>
     <w:locked/>
     <w:rPr>
       <w:lang w:val="en-US" w:bidi="he-IL"/>

</xml_diff>